<commit_message>
api and order item
</commit_message>
<xml_diff>
--- a/doc/Order API.docx
+++ b/doc/Order API.docx
@@ -239,7 +239,7 @@
       </w:pPr>
       <w:r>
         <w:rPr/>
-        <w:t>parameter: {order:{user_id:string},order_items:[{order_id:string,position:string,part_id:string,quantity:string}]}</w:t>
+        <w:t>parameter: {order:{user_id:string},order_items:[{position:string,part_id:string,quantity:string}]}</w:t>
       </w:r>
     </w:p>
     <w:p>
@@ -686,11 +686,7 @@
       </w:pPr>
       <w:r>
         <w:rPr/>
-        <w:t>parameter:</w:t>
-      </w:r>
-      <w:r>
-        <w:rPr/>
-        <w:t>{position:string,part_id:string,quantity:string}</w:t>
+        <w:t>parameter:{position:string,part_id:string,quantity:string}</w:t>
       </w:r>
     </w:p>
     <w:p>
@@ -714,15 +710,7 @@
       </w:pPr>
       <w:r>
         <w:rPr/>
-        <w:t>{</w:t>
-      </w:r>
-      <w:r>
-        <w:rPr/>
-        <w:t>return:integer</w:t>
-      </w:r>
-      <w:r>
-        <w:rPr/>
-        <w:t>,content:{id:string,order_id:string,location_id:string,whouse_id:string,source_id:string,user_id:string,part_id:string,part_type:string,quantity:string}}</w:t>
+        <w:t>{return:integer,content:{id:string,order_id:string,location_id:string,whouse_id:string,source_id:string,user_id:string,part_id:string,part_type:string,quantity:string}}</w:t>
       </w:r>
     </w:p>
     <w:sectPr>
@@ -2190,6 +2178,18 @@
       <w:rFonts w:cs="OpenSymbol"/>
     </w:rPr>
   </w:style>
+  <w:style w:type="character" w:styleId="ListLabel63">
+    <w:name w:val="ListLabel 63"/>
+    <w:rPr>
+      <w:rFonts w:cs="Symbol"/>
+    </w:rPr>
+  </w:style>
+  <w:style w:type="character" w:styleId="ListLabel64">
+    <w:name w:val="ListLabel 64"/>
+    <w:rPr>
+      <w:rFonts w:cs="OpenSymbol"/>
+    </w:rPr>
+  </w:style>
   <w:style w:type="paragraph" w:styleId="Heading">
     <w:name w:val="Heading"/>
     <w:basedOn w:val="Normal"/>

</xml_diff>

<commit_message>
add prefix for department and order api
</commit_message>
<xml_diff>
--- a/doc/Order API.docx
+++ b/doc/Order API.docx
@@ -26,6 +26,16 @@
       </w:pPr>
       <w:r>
         <w:rPr/>
+        <w:t>Order:</w:t>
+      </w:r>
+    </w:p>
+    <w:p>
+      <w:pPr>
+        <w:pStyle w:val="Style14"/>
+        <w:rPr/>
+      </w:pPr>
+      <w:r>
+        <w:rPr/>
         <w:t>Order History</w:t>
       </w:r>
     </w:p>
@@ -184,27 +194,7 @@
       <w:bookmarkEnd w:id="0"/>
       <w:r>
         <w:rPr/>
-        <w:t>i</w:t>
-      </w:r>
-      <w:r>
-        <w:rPr/>
-        <w:t>d:string,order_id:string,location_id:string,whouse_id:string,source:string,source_id:string,part_id:string,</w:t>
-      </w:r>
-      <w:r>
-        <w:rPr/>
-        <w:t>box_quantity:integer</w:t>
-      </w:r>
-      <w:r>
-        <w:rPr/>
-        <w:t>,quantity:string,is_emergency:boolean,position:string,</w:t>
-      </w:r>
-      <w:r>
-        <w:rPr/>
-        <w:t>uniq_id:string</w:t>
-      </w:r>
-      <w:r>
-        <w:rPr/>
-        <w:t>}]}}</w:t>
+        <w:t>id:string,order_id:string,location_id:string,whouse_id:string,source:string,source_id:string,part_id:string,box_quantity:integer,quantity:string,is_emergency:boolean,position:string,uniq_id:string}]}}</w:t>
       </w:r>
     </w:p>
     <w:p>
@@ -396,6 +386,158 @@
       </w:pPr>
       <w:r>
         <w:rPr/>
+        <w:t>Check Order part</w:t>
+      </w:r>
+    </w:p>
+    <w:p>
+      <w:pPr>
+        <w:pStyle w:val="Style14"/>
+        <w:numPr>
+          <w:ilvl w:val="0"/>
+          <w:numId w:val="9"/>
+        </w:numPr>
+        <w:rPr/>
+      </w:pPr>
+      <w:r>
+        <w:rPr/>
+        <w:t>url:/api/v1/orders/check_part</w:t>
+      </w:r>
+    </w:p>
+    <w:p>
+      <w:pPr>
+        <w:pStyle w:val="Style14"/>
+        <w:numPr>
+          <w:ilvl w:val="0"/>
+          <w:numId w:val="9"/>
+        </w:numPr>
+        <w:rPr/>
+      </w:pPr>
+      <w:r>
+        <w:rPr/>
+        <w:t>type:GET</w:t>
+      </w:r>
+    </w:p>
+    <w:p>
+      <w:pPr>
+        <w:pStyle w:val="Style14"/>
+        <w:numPr>
+          <w:ilvl w:val="0"/>
+          <w:numId w:val="9"/>
+        </w:numPr>
+        <w:rPr/>
+      </w:pPr>
+      <w:r>
+        <w:rPr/>
+        <w:t>parameter:{department:string,part_id:string,count:integer}</w:t>
+      </w:r>
+    </w:p>
+    <w:p>
+      <w:pPr>
+        <w:pStyle w:val="Style14"/>
+        <w:numPr>
+          <w:ilvl w:val="0"/>
+          <w:numId w:val="9"/>
+        </w:numPr>
+        <w:rPr/>
+      </w:pPr>
+      <w:r>
+        <w:rPr/>
+        <w:t>return:</w:t>
+      </w:r>
+    </w:p>
+    <w:p>
+      <w:pPr>
+        <w:pStyle w:val="Style14"/>
+        <w:rPr/>
+      </w:pPr>
+      <w:r>
+        <w:rPr/>
+        <w:t>//</w:t>
+      </w:r>
+      <w:r>
+        <w:rPr/>
+        <w:t>返回的</w:t>
+      </w:r>
+      <w:r>
+        <w:rPr/>
+        <w:t>order_items</w:t>
+      </w:r>
+      <w:r>
+        <w:rPr/>
+        <w:t>数组中</w:t>
+      </w:r>
+      <w:r>
+        <w:rPr/>
+        <w:t>,</w:t>
+      </w:r>
+      <w:r>
+        <w:rPr/>
+        <w:t>只有包含</w:t>
+      </w:r>
+      <w:r>
+        <w:rPr/>
+        <w:t>part_id</w:t>
+      </w:r>
+      <w:r>
+        <w:rPr/>
+        <w:t>的</w:t>
+      </w:r>
+      <w:r>
+        <w:rPr/>
+        <w:t>item,</w:t>
+      </w:r>
+      <w:r>
+        <w:rPr/>
+        <w:t>其他不返回</w:t>
+      </w:r>
+      <w:r>
+        <w:rPr/>
+        <w:t>,count</w:t>
+      </w:r>
+      <w:r>
+        <w:rPr/>
+        <w:t>表示最多显示的</w:t>
+      </w:r>
+      <w:r>
+        <w:rPr/>
+        <w:t>order</w:t>
+      </w:r>
+      <w:r>
+        <w:rPr/>
+        <w:t>个数</w:t>
+      </w:r>
+      <w:r>
+        <w:rPr/>
+        <w:t>.</w:t>
+      </w:r>
+    </w:p>
+    <w:p>
+      <w:pPr>
+        <w:pStyle w:val="Style14"/>
+        <w:rPr/>
+      </w:pPr>
+      <w:r>
+        <w:rPr/>
+        <w:t>{result:integer,content:[{order_id:string,created_at:timestring,order_items:[{id:string,part_id:string,box_quantity:integer,quantity:float,is_emergency:bool}]}}</w:t>
+      </w:r>
+    </w:p>
+    <w:p>
+      <w:pPr>
+        <w:pStyle w:val="Style14"/>
+        <w:rPr/>
+      </w:pPr>
+      <w:r>
+        <w:rPr/>
+      </w:r>
+    </w:p>
+    <w:p>
+      <w:pPr>
+        <w:pStyle w:val="Style14"/>
+        <w:rPr/>
+      </w:pPr>
+      <w:r>
+        <w:rPr/>
+        <w:t>OrderItem:</w:t>
       </w:r>
     </w:p>
     <w:p>
@@ -487,23 +629,7 @@
       </w:pPr>
       <w:r>
         <w:rPr/>
-        <w:t>{result:integer,content:{id:string,order_id:string,location_id:string,whouse_id:string,source:string,source_id:string,part_id:string,</w:t>
-      </w:r>
-      <w:r>
-        <w:rPr/>
-        <w:t>box_quantity:integer</w:t>
-      </w:r>
-      <w:r>
-        <w:rPr/>
-        <w:t>,quantity:string,position:string,</w:t>
-      </w:r>
-      <w:r>
-        <w:rPr/>
-        <w:t>uniq_id:string</w:t>
-      </w:r>
-      <w:r>
-        <w:rPr/>
-        <w:t>}}</w:t>
+        <w:t>{result:integer,content:{id:string,order_id:string,location_id:string,whouse_id:string,source:string,source_id:string,part_id:string,box_quantity:integer,quantity:string,position:string,uniq_id:string}}</w:t>
       </w:r>
     </w:p>
     <w:p>
@@ -1889,6 +2015,143 @@
     </w:lvl>
   </w:abstractNum>
   <w:abstractNum w:abstractNumId="9">
+    <w:lvl w:ilvl="0">
+      <w:start w:val="1"/>
+      <w:numFmt w:val="bullet"/>
+      <w:lvlText w:val=""/>
+      <w:lvlJc w:val="left"/>
+      <w:pPr>
+        <w:tabs>
+          <w:tab w:val="num" w:pos="720"/>
+        </w:tabs>
+        <w:ind w:left="720" w:hanging="360"/>
+      </w:pPr>
+      <w:rPr>
+        <w:rFonts w:ascii="Symbol" w:hAnsi="Symbol" w:cs="Symbol" w:hint="default"/>
+      </w:rPr>
+    </w:lvl>
+    <w:lvl w:ilvl="1">
+      <w:start w:val="1"/>
+      <w:numFmt w:val="bullet"/>
+      <w:lvlText w:val="◦"/>
+      <w:lvlJc w:val="left"/>
+      <w:pPr>
+        <w:tabs>
+          <w:tab w:val="num" w:pos="1080"/>
+        </w:tabs>
+        <w:ind w:left="1080" w:hanging="360"/>
+      </w:pPr>
+      <w:rPr>
+        <w:rFonts w:ascii="OpenSymbol" w:hAnsi="OpenSymbol" w:cs="OpenSymbol" w:hint="default"/>
+      </w:rPr>
+    </w:lvl>
+    <w:lvl w:ilvl="2">
+      <w:start w:val="1"/>
+      <w:numFmt w:val="bullet"/>
+      <w:lvlText w:val="▪"/>
+      <w:lvlJc w:val="left"/>
+      <w:pPr>
+        <w:tabs>
+          <w:tab w:val="num" w:pos="1440"/>
+        </w:tabs>
+        <w:ind w:left="1440" w:hanging="360"/>
+      </w:pPr>
+      <w:rPr>
+        <w:rFonts w:ascii="OpenSymbol" w:hAnsi="OpenSymbol" w:cs="OpenSymbol" w:hint="default"/>
+      </w:rPr>
+    </w:lvl>
+    <w:lvl w:ilvl="3">
+      <w:start w:val="1"/>
+      <w:numFmt w:val="bullet"/>
+      <w:lvlText w:val=""/>
+      <w:lvlJc w:val="left"/>
+      <w:pPr>
+        <w:tabs>
+          <w:tab w:val="num" w:pos="1800"/>
+        </w:tabs>
+        <w:ind w:left="1800" w:hanging="360"/>
+      </w:pPr>
+      <w:rPr>
+        <w:rFonts w:ascii="Symbol" w:hAnsi="Symbol" w:cs="Symbol" w:hint="default"/>
+      </w:rPr>
+    </w:lvl>
+    <w:lvl w:ilvl="4">
+      <w:start w:val="1"/>
+      <w:numFmt w:val="bullet"/>
+      <w:lvlText w:val="◦"/>
+      <w:lvlJc w:val="left"/>
+      <w:pPr>
+        <w:tabs>
+          <w:tab w:val="num" w:pos="2160"/>
+        </w:tabs>
+        <w:ind w:left="2160" w:hanging="360"/>
+      </w:pPr>
+      <w:rPr>
+        <w:rFonts w:ascii="OpenSymbol" w:hAnsi="OpenSymbol" w:cs="OpenSymbol" w:hint="default"/>
+      </w:rPr>
+    </w:lvl>
+    <w:lvl w:ilvl="5">
+      <w:start w:val="1"/>
+      <w:numFmt w:val="bullet"/>
+      <w:lvlText w:val="▪"/>
+      <w:lvlJc w:val="left"/>
+      <w:pPr>
+        <w:tabs>
+          <w:tab w:val="num" w:pos="2520"/>
+        </w:tabs>
+        <w:ind w:left="2520" w:hanging="360"/>
+      </w:pPr>
+      <w:rPr>
+        <w:rFonts w:ascii="OpenSymbol" w:hAnsi="OpenSymbol" w:cs="OpenSymbol" w:hint="default"/>
+      </w:rPr>
+    </w:lvl>
+    <w:lvl w:ilvl="6">
+      <w:start w:val="1"/>
+      <w:numFmt w:val="bullet"/>
+      <w:lvlText w:val=""/>
+      <w:lvlJc w:val="left"/>
+      <w:pPr>
+        <w:tabs>
+          <w:tab w:val="num" w:pos="2880"/>
+        </w:tabs>
+        <w:ind w:left="2880" w:hanging="360"/>
+      </w:pPr>
+      <w:rPr>
+        <w:rFonts w:ascii="Symbol" w:hAnsi="Symbol" w:cs="Symbol" w:hint="default"/>
+      </w:rPr>
+    </w:lvl>
+    <w:lvl w:ilvl="7">
+      <w:start w:val="1"/>
+      <w:numFmt w:val="bullet"/>
+      <w:lvlText w:val="◦"/>
+      <w:lvlJc w:val="left"/>
+      <w:pPr>
+        <w:tabs>
+          <w:tab w:val="num" w:pos="3240"/>
+        </w:tabs>
+        <w:ind w:left="3240" w:hanging="360"/>
+      </w:pPr>
+      <w:rPr>
+        <w:rFonts w:ascii="OpenSymbol" w:hAnsi="OpenSymbol" w:cs="OpenSymbol" w:hint="default"/>
+      </w:rPr>
+    </w:lvl>
+    <w:lvl w:ilvl="8">
+      <w:start w:val="1"/>
+      <w:numFmt w:val="bullet"/>
+      <w:lvlText w:val="▪"/>
+      <w:lvlJc w:val="left"/>
+      <w:pPr>
+        <w:tabs>
+          <w:tab w:val="num" w:pos="3600"/>
+        </w:tabs>
+        <w:ind w:left="3600" w:hanging="360"/>
+      </w:pPr>
+      <w:rPr>
+        <w:rFonts w:ascii="OpenSymbol" w:hAnsi="OpenSymbol" w:cs="OpenSymbol" w:hint="default"/>
+      </w:rPr>
+    </w:lvl>
+  </w:abstractNum>
+  <w:abstractNum w:abstractNumId="10">
     <w:lvl w:ilvl="0">
       <w:start w:val="1"/>
       <w:numFmt w:val="none"/>
@@ -2034,6 +2297,9 @@
   <w:num w:numId="9">
     <w:abstractNumId w:val="9"/>
   </w:num>
+  <w:num w:numId="10">
+    <w:abstractNumId w:val="10"/>
+  </w:num>
 </w:numbering>
 </file>
 
@@ -2342,6 +2608,18 @@
       <w:rFonts w:cs="OpenSymbol"/>
     </w:rPr>
   </w:style>
+  <w:style w:type="character" w:styleId="ListLabel79">
+    <w:name w:val="ListLabel 79"/>
+    <w:rPr>
+      <w:rFonts w:cs="Symbol"/>
+    </w:rPr>
+  </w:style>
+  <w:style w:type="character" w:styleId="ListLabel80">
+    <w:name w:val="ListLabel 80"/>
+    <w:rPr>
+      <w:rFonts w:cs="OpenSymbol"/>
+    </w:rPr>
+  </w:style>
   <w:style w:type="paragraph" w:styleId="Heading">
     <w:name w:val="Heading"/>
     <w:basedOn w:val="Normal"/>

</xml_diff>